<commit_message>
USP and future plans
</commit_message>
<xml_diff>
--- a/LockedMe.com/LockedMe.com SW Specs.docx
+++ b/LockedMe.com/LockedMe.com SW Specs.docx
@@ -1793,6 +1793,329 @@
           <w:lang w:eastAsia="en-IN"/>
         </w:rPr>
       </w:pPr>
+      <w:r>
+        <w:rPr>
+          <w:rFonts w:eastAsia="Times New Roman" w:cstheme="minorHAnsi"/>
+          <w:color w:val="000000" w:themeColor="text1"/>
+          <w:sz w:val="26"/>
+          <w:szCs w:val="26"/>
+          <w:bdr w:val="none" w:sz="0" w:space="0" w:color="auto" w:frame="1"/>
+          <w:lang w:eastAsia="en-IN"/>
+        </w:rPr>
+        <w:t>Unique Selling Points:</w:t>
+      </w:r>
+    </w:p>
+    <w:p>
+      <w:pPr>
+        <w:pStyle w:val="ListParagraph"/>
+        <w:numPr>
+          <w:ilvl w:val="0"/>
+          <w:numId w:val="20"/>
+        </w:numPr>
+        <w:shd w:val="clear" w:color="auto" w:fill="FFFFFF"/>
+        <w:spacing w:after="0" w:line="240" w:lineRule="auto"/>
+        <w:textAlignment w:val="baseline"/>
+        <w:rPr>
+          <w:rFonts w:eastAsia="Times New Roman" w:cstheme="minorHAnsi"/>
+          <w:color w:val="000000" w:themeColor="text1"/>
+          <w:sz w:val="26"/>
+          <w:szCs w:val="26"/>
+          <w:bdr w:val="none" w:sz="0" w:space="0" w:color="auto" w:frame="1"/>
+          <w:lang w:eastAsia="en-IN"/>
+        </w:rPr>
+      </w:pPr>
+      <w:r>
+        <w:rPr>
+          <w:rFonts w:eastAsia="Times New Roman" w:cstheme="minorHAnsi"/>
+          <w:color w:val="000000" w:themeColor="text1"/>
+          <w:sz w:val="26"/>
+          <w:szCs w:val="26"/>
+          <w:bdr w:val="none" w:sz="0" w:space="0" w:color="auto" w:frame="1"/>
+          <w:lang w:eastAsia="en-IN"/>
+        </w:rPr>
+        <w:t>End to End file management system</w:t>
+      </w:r>
+    </w:p>
+    <w:p>
+      <w:pPr>
+        <w:pStyle w:val="ListParagraph"/>
+        <w:numPr>
+          <w:ilvl w:val="0"/>
+          <w:numId w:val="20"/>
+        </w:numPr>
+        <w:shd w:val="clear" w:color="auto" w:fill="FFFFFF"/>
+        <w:spacing w:after="0" w:line="240" w:lineRule="auto"/>
+        <w:textAlignment w:val="baseline"/>
+        <w:rPr>
+          <w:rFonts w:eastAsia="Times New Roman" w:cstheme="minorHAnsi"/>
+          <w:color w:val="000000" w:themeColor="text1"/>
+          <w:sz w:val="26"/>
+          <w:szCs w:val="26"/>
+          <w:bdr w:val="none" w:sz="0" w:space="0" w:color="auto" w:frame="1"/>
+          <w:lang w:eastAsia="en-IN"/>
+        </w:rPr>
+      </w:pPr>
+      <w:r>
+        <w:rPr>
+          <w:rFonts w:eastAsia="Times New Roman" w:cstheme="minorHAnsi"/>
+          <w:color w:val="000000" w:themeColor="text1"/>
+          <w:sz w:val="26"/>
+          <w:szCs w:val="26"/>
+          <w:bdr w:val="none" w:sz="0" w:space="0" w:color="auto" w:frame="1"/>
+          <w:lang w:eastAsia="en-IN"/>
+        </w:rPr>
+        <w:t>Exceptions and wrong user inputs are handled</w:t>
+      </w:r>
+    </w:p>
+    <w:p>
+      <w:pPr>
+        <w:pStyle w:val="ListParagraph"/>
+        <w:numPr>
+          <w:ilvl w:val="0"/>
+          <w:numId w:val="20"/>
+        </w:numPr>
+        <w:shd w:val="clear" w:color="auto" w:fill="FFFFFF"/>
+        <w:spacing w:after="0" w:line="240" w:lineRule="auto"/>
+        <w:textAlignment w:val="baseline"/>
+        <w:rPr>
+          <w:rFonts w:eastAsia="Times New Roman" w:cstheme="minorHAnsi"/>
+          <w:color w:val="000000" w:themeColor="text1"/>
+          <w:sz w:val="26"/>
+          <w:szCs w:val="26"/>
+          <w:bdr w:val="none" w:sz="0" w:space="0" w:color="auto" w:frame="1"/>
+          <w:lang w:eastAsia="en-IN"/>
+        </w:rPr>
+      </w:pPr>
+      <w:r>
+        <w:rPr>
+          <w:rFonts w:eastAsia="Times New Roman" w:cstheme="minorHAnsi"/>
+          <w:color w:val="000000" w:themeColor="text1"/>
+          <w:sz w:val="26"/>
+          <w:szCs w:val="26"/>
+          <w:bdr w:val="none" w:sz="0" w:space="0" w:color="auto" w:frame="1"/>
+          <w:lang w:eastAsia="en-IN"/>
+        </w:rPr>
+        <w:t>Provides flexibility to used to choose the operation</w:t>
+      </w:r>
+    </w:p>
+    <w:p>
+      <w:pPr>
+        <w:pStyle w:val="ListParagraph"/>
+        <w:shd w:val="clear" w:color="auto" w:fill="FFFFFF"/>
+        <w:spacing w:after="0" w:line="240" w:lineRule="auto"/>
+        <w:textAlignment w:val="baseline"/>
+        <w:rPr>
+          <w:rFonts w:eastAsia="Times New Roman" w:cstheme="minorHAnsi"/>
+          <w:color w:val="000000" w:themeColor="text1"/>
+          <w:sz w:val="26"/>
+          <w:szCs w:val="26"/>
+          <w:bdr w:val="none" w:sz="0" w:space="0" w:color="auto" w:frame="1"/>
+          <w:lang w:eastAsia="en-IN"/>
+        </w:rPr>
+      </w:pPr>
+    </w:p>
+    <w:p>
+      <w:pPr>
+        <w:shd w:val="clear" w:color="auto" w:fill="FFFFFF"/>
+        <w:spacing w:after="0" w:line="240" w:lineRule="auto"/>
+        <w:textAlignment w:val="baseline"/>
+        <w:rPr>
+          <w:rFonts w:eastAsia="Times New Roman" w:cstheme="minorHAnsi"/>
+          <w:color w:val="000000" w:themeColor="text1"/>
+          <w:sz w:val="26"/>
+          <w:szCs w:val="26"/>
+          <w:bdr w:val="none" w:sz="0" w:space="0" w:color="auto" w:frame="1"/>
+          <w:lang w:eastAsia="en-IN"/>
+        </w:rPr>
+      </w:pPr>
+      <w:r>
+        <w:rPr>
+          <w:rFonts w:eastAsia="Times New Roman" w:cstheme="minorHAnsi"/>
+          <w:color w:val="000000" w:themeColor="text1"/>
+          <w:sz w:val="26"/>
+          <w:szCs w:val="26"/>
+          <w:bdr w:val="none" w:sz="0" w:space="0" w:color="auto" w:frame="1"/>
+          <w:lang w:eastAsia="en-IN"/>
+        </w:rPr>
+        <w:t>Future Enhancements:</w:t>
+      </w:r>
+    </w:p>
+    <w:p>
+      <w:pPr>
+        <w:shd w:val="clear" w:color="auto" w:fill="FFFFFF"/>
+        <w:spacing w:after="0" w:line="240" w:lineRule="auto"/>
+        <w:textAlignment w:val="baseline"/>
+        <w:rPr>
+          <w:rFonts w:eastAsia="Times New Roman" w:cstheme="minorHAnsi"/>
+          <w:color w:val="000000" w:themeColor="text1"/>
+          <w:sz w:val="26"/>
+          <w:szCs w:val="26"/>
+          <w:bdr w:val="none" w:sz="0" w:space="0" w:color="auto" w:frame="1"/>
+          <w:lang w:eastAsia="en-IN"/>
+        </w:rPr>
+      </w:pPr>
+    </w:p>
+    <w:p>
+      <w:pPr>
+        <w:pStyle w:val="ListParagraph"/>
+        <w:numPr>
+          <w:ilvl w:val="0"/>
+          <w:numId w:val="19"/>
+        </w:numPr>
+        <w:shd w:val="clear" w:color="auto" w:fill="FFFFFF"/>
+        <w:spacing w:after="0" w:line="240" w:lineRule="auto"/>
+        <w:textAlignment w:val="baseline"/>
+        <w:rPr>
+          <w:rFonts w:eastAsia="Times New Roman" w:cstheme="minorHAnsi"/>
+          <w:color w:val="000000" w:themeColor="text1"/>
+          <w:sz w:val="26"/>
+          <w:szCs w:val="26"/>
+          <w:bdr w:val="none" w:sz="0" w:space="0" w:color="auto" w:frame="1"/>
+          <w:lang w:eastAsia="en-IN"/>
+        </w:rPr>
+      </w:pPr>
+      <w:r>
+        <w:rPr>
+          <w:rFonts w:eastAsia="Times New Roman" w:cstheme="minorHAnsi"/>
+          <w:color w:val="000000" w:themeColor="text1"/>
+          <w:sz w:val="26"/>
+          <w:szCs w:val="26"/>
+          <w:bdr w:val="none" w:sz="0" w:space="0" w:color="auto" w:frame="1"/>
+          <w:lang w:eastAsia="en-IN"/>
+        </w:rPr>
+        <w:t xml:space="preserve">Capacity to add </w:t>
+      </w:r>
+      <w:proofErr w:type="gramStart"/>
+      <w:r>
+        <w:rPr>
+          <w:rFonts w:eastAsia="Times New Roman" w:cstheme="minorHAnsi"/>
+          <w:color w:val="000000" w:themeColor="text1"/>
+          <w:sz w:val="26"/>
+          <w:szCs w:val="26"/>
+          <w:bdr w:val="none" w:sz="0" w:space="0" w:color="auto" w:frame="1"/>
+          <w:lang w:eastAsia="en-IN"/>
+        </w:rPr>
+        <w:t>user based</w:t>
+      </w:r>
+      <w:proofErr w:type="gramEnd"/>
+      <w:r>
+        <w:rPr>
+          <w:rFonts w:eastAsia="Times New Roman" w:cstheme="minorHAnsi"/>
+          <w:color w:val="000000" w:themeColor="text1"/>
+          <w:sz w:val="26"/>
+          <w:szCs w:val="26"/>
+          <w:bdr w:val="none" w:sz="0" w:space="0" w:color="auto" w:frame="1"/>
+          <w:lang w:eastAsia="en-IN"/>
+        </w:rPr>
+        <w:t xml:space="preserve"> entitlements</w:t>
+      </w:r>
+    </w:p>
+    <w:p>
+      <w:pPr>
+        <w:pStyle w:val="ListParagraph"/>
+        <w:numPr>
+          <w:ilvl w:val="0"/>
+          <w:numId w:val="19"/>
+        </w:numPr>
+        <w:shd w:val="clear" w:color="auto" w:fill="FFFFFF"/>
+        <w:spacing w:after="0" w:line="240" w:lineRule="auto"/>
+        <w:textAlignment w:val="baseline"/>
+        <w:rPr>
+          <w:rFonts w:eastAsia="Times New Roman" w:cstheme="minorHAnsi"/>
+          <w:color w:val="000000" w:themeColor="text1"/>
+          <w:sz w:val="26"/>
+          <w:szCs w:val="26"/>
+          <w:bdr w:val="none" w:sz="0" w:space="0" w:color="auto" w:frame="1"/>
+          <w:lang w:eastAsia="en-IN"/>
+        </w:rPr>
+      </w:pPr>
+      <w:r>
+        <w:rPr>
+          <w:rFonts w:eastAsia="Times New Roman" w:cstheme="minorHAnsi"/>
+          <w:color w:val="000000" w:themeColor="text1"/>
+          <w:sz w:val="26"/>
+          <w:szCs w:val="26"/>
+          <w:bdr w:val="none" w:sz="0" w:space="0" w:color="auto" w:frame="1"/>
+          <w:lang w:eastAsia="en-IN"/>
+        </w:rPr>
+        <w:t>Allowing user login</w:t>
+      </w:r>
+    </w:p>
+    <w:p>
+      <w:pPr>
+        <w:pStyle w:val="ListParagraph"/>
+        <w:numPr>
+          <w:ilvl w:val="0"/>
+          <w:numId w:val="19"/>
+        </w:numPr>
+        <w:shd w:val="clear" w:color="auto" w:fill="FFFFFF"/>
+        <w:spacing w:after="0" w:line="240" w:lineRule="auto"/>
+        <w:textAlignment w:val="baseline"/>
+        <w:rPr>
+          <w:rFonts w:eastAsia="Times New Roman" w:cstheme="minorHAnsi"/>
+          <w:color w:val="000000" w:themeColor="text1"/>
+          <w:sz w:val="26"/>
+          <w:szCs w:val="26"/>
+          <w:bdr w:val="none" w:sz="0" w:space="0" w:color="auto" w:frame="1"/>
+          <w:lang w:eastAsia="en-IN"/>
+        </w:rPr>
+      </w:pPr>
+      <w:r>
+        <w:rPr>
+          <w:rFonts w:eastAsia="Times New Roman" w:cstheme="minorHAnsi"/>
+          <w:color w:val="000000" w:themeColor="text1"/>
+          <w:sz w:val="26"/>
+          <w:szCs w:val="26"/>
+          <w:bdr w:val="none" w:sz="0" w:space="0" w:color="auto" w:frame="1"/>
+          <w:lang w:eastAsia="en-IN"/>
+        </w:rPr>
+        <w:t>Allowing user to view and operate file in which user has access to</w:t>
+      </w:r>
+    </w:p>
+    <w:p>
+      <w:pPr>
+        <w:shd w:val="clear" w:color="auto" w:fill="FFFFFF"/>
+        <w:spacing w:after="0" w:line="240" w:lineRule="auto"/>
+        <w:textAlignment w:val="baseline"/>
+        <w:rPr>
+          <w:rFonts w:eastAsia="Times New Roman" w:cstheme="minorHAnsi"/>
+          <w:color w:val="000000" w:themeColor="text1"/>
+          <w:sz w:val="26"/>
+          <w:szCs w:val="26"/>
+          <w:bdr w:val="none" w:sz="0" w:space="0" w:color="auto" w:frame="1"/>
+          <w:lang w:eastAsia="en-IN"/>
+        </w:rPr>
+      </w:pPr>
+    </w:p>
+    <w:p>
+      <w:pPr>
+        <w:shd w:val="clear" w:color="auto" w:fill="FFFFFF"/>
+        <w:spacing w:after="0" w:line="240" w:lineRule="auto"/>
+        <w:textAlignment w:val="baseline"/>
+        <w:rPr>
+          <w:rFonts w:eastAsia="Times New Roman" w:cstheme="minorHAnsi"/>
+          <w:color w:val="000000" w:themeColor="text1"/>
+          <w:sz w:val="26"/>
+          <w:szCs w:val="26"/>
+          <w:bdr w:val="none" w:sz="0" w:space="0" w:color="auto" w:frame="1"/>
+          <w:lang w:eastAsia="en-IN"/>
+        </w:rPr>
+      </w:pPr>
+    </w:p>
+    <w:p>
+      <w:pPr>
+        <w:shd w:val="clear" w:color="auto" w:fill="FFFFFF"/>
+        <w:spacing w:after="0" w:line="240" w:lineRule="auto"/>
+        <w:textAlignment w:val="baseline"/>
+        <w:rPr>
+          <w:rFonts w:eastAsia="Times New Roman" w:cstheme="minorHAnsi"/>
+          <w:color w:val="000000" w:themeColor="text1"/>
+          <w:sz w:val="26"/>
+          <w:szCs w:val="26"/>
+          <w:bdr w:val="none" w:sz="0" w:space="0" w:color="auto" w:frame="1"/>
+          <w:lang w:eastAsia="en-IN"/>
+        </w:rPr>
+      </w:pPr>
     </w:p>
     <w:p>
       <w:pPr>
@@ -2017,7 +2340,6 @@
           <w:bdr w:val="none" w:sz="0" w:space="0" w:color="auto" w:frame="1"/>
           <w:lang w:eastAsia="en-IN"/>
         </w:rPr>
-        <w:lastRenderedPageBreak/>
         <w:t>3. SYSTEM FEATURES</w:t>
       </w:r>
     </w:p>
@@ -2384,7 +2706,7 @@
                 <v:stroke joinstyle="miter"/>
                 <v:path gradientshapeok="t" o:connecttype="rect"/>
               </v:shapetype>
-              <v:shape id="Text Box 59" o:spid="_x0000_s1026" type="#_x0000_t202" style="position:absolute;left:0;text-align:left;margin-left:468pt;margin-top:248.8pt;width:33pt;height:19.5pt;z-index:251728896;visibility:visible;mso-wrap-style:square;mso-width-percent:0;mso-height-percent:0;mso-wrap-distance-left:9pt;mso-wrap-distance-top:0;mso-wrap-distance-right:9pt;mso-wrap-distance-bottom:0;mso-position-horizontal:absolute;mso-position-horizontal-relative:text;mso-position-vertical:absolute;mso-position-vertical-relative:text;mso-width-percent:0;mso-height-percent:0;mso-width-relative:margin;mso-height-relative:margin;v-text-anchor:top" o:gfxdata="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" fillcolor="white [3201]" strokeweight=".5pt">
+              <v:shape id="Text Box 59" o:spid="_x0000_s1026" type="#_x0000_t202" style="position:absolute;left:0;text-align:left;margin-left:468pt;margin-top:248.8pt;width:33pt;height:19.5pt;z-index:251728896;visibility:visible;mso-wrap-style:square;mso-width-percent:0;mso-height-percent:0;mso-wrap-distance-left:9pt;mso-wrap-distance-top:0;mso-wrap-distance-right:9pt;mso-wrap-distance-bottom:0;mso-position-horizontal:absolute;mso-position-horizontal-relative:text;mso-position-vertical:absolute;mso-position-vertical-relative:text;mso-width-percent:0;mso-height-percent:0;mso-width-relative:margin;mso-height-relative:margin;v-text-anchor:top" o:gfxdata="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" fillcolor="white [3201]" strokeweight=".5pt">
                 <v:textbox>
                   <w:txbxContent>
                     <w:p>
@@ -2528,7 +2850,7 @@
                   <v:h position="#0,topLeft" xrange="0,21600"/>
                 </v:handles>
               </v:shapetype>
-              <v:shape id="Parallelogram 48" o:spid="_x0000_s1027" type="#_x0000_t7" alt="Make Choice 1-5" style="position:absolute;left:0;text-align:left;margin-left:352.5pt;margin-top:214.35pt;width:117pt;height:24pt;z-index:251725824;visibility:visible;mso-wrap-style:square;mso-width-percent:0;mso-height-percent:0;mso-wrap-distance-left:9pt;mso-wrap-distance-top:0;mso-wrap-distance-right:9pt;mso-wrap-distance-bottom:0;mso-position-horizontal:absolute;mso-position-horizontal-relative:text;mso-position-vertical:absolute;mso-position-vertical-relative:text;mso-width-percent:0;mso-height-percent:0;mso-width-relative:margin;mso-height-relative:margin;v-text-anchor:middle" o:gfxdata="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" adj="1108" fillcolor="white [3212]" strokecolor="#1f3763 [1604]" strokeweight="1pt">
+              <v:shape id="Parallelogram 48" o:spid="_x0000_s1027" type="#_x0000_t7" alt="Make Choice 1-5" style="position:absolute;left:0;text-align:left;margin-left:352.5pt;margin-top:214.35pt;width:117pt;height:24pt;z-index:251725824;visibility:visible;mso-wrap-style:square;mso-width-percent:0;mso-height-percent:0;mso-wrap-distance-left:9pt;mso-wrap-distance-top:0;mso-wrap-distance-right:9pt;mso-wrap-distance-bottom:0;mso-position-horizontal:absolute;mso-position-horizontal-relative:text;mso-position-vertical:absolute;mso-position-vertical-relative:text;mso-width-percent:0;mso-height-percent:0;mso-width-relative:margin;mso-height-relative:margin;v-text-anchor:middle" o:gfxdata="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" adj="1108" fillcolor="white [3212]" strokecolor="#1f3763 [1604]" strokeweight="1pt">
                 <v:textbox>
                   <w:txbxContent>
                     <w:p>
@@ -2628,7 +2950,7 @@
           </mc:Choice>
           <mc:Fallback>
             <w:pict>
-              <v:shapetype w14:anchorId="42D24FF3" id="_x0000_t34" coordsize="21600,21600" o:spt="34" o:oned="t" adj="10800" path="m,l@0,0@0,21600,21600,21600e" filled="f">
+              <v:shapetype w14:anchorId="6BA6D89B" id="_x0000_t34" coordsize="21600,21600" o:spt="34" o:oned="t" adj="10800" path="m,l@0,0@0,21600,21600,21600e" filled="f">
                 <v:stroke joinstyle="miter"/>
                 <v:formulas>
                   <v:f eqn="val #0"/>
@@ -2747,7 +3069,7 @@
           </mc:Choice>
           <mc:Fallback>
             <w:pict>
-              <v:rect w14:anchorId="571175EE" id="Rectangle 52" o:spid="_x0000_s1028" style="position:absolute;left:0;text-align:left;margin-left:371.25pt;margin-top:379.35pt;width:82.5pt;height:42pt;z-index:251757568;visibility:visible;mso-wrap-style:square;mso-width-percent:0;mso-height-percent:0;mso-wrap-distance-left:9pt;mso-wrap-distance-top:0;mso-wrap-distance-right:9pt;mso-wrap-distance-bottom:0;mso-position-horizontal:absolute;mso-position-horizontal-relative:text;mso-position-vertical:absolute;mso-position-vertical-relative:text;mso-width-percent:0;mso-height-percent:0;mso-width-relative:margin;mso-height-relative:margin;v-text-anchor:middle" o:gfxdata="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" fillcolor="#f2f2f2 [3052]" strokecolor="#1f3763 [1604]" strokeweight="1pt">
+              <v:rect w14:anchorId="571175EE" id="Rectangle 52" o:spid="_x0000_s1028" style="position:absolute;left:0;text-align:left;margin-left:371.25pt;margin-top:379.35pt;width:82.5pt;height:42pt;z-index:251757568;visibility:visible;mso-wrap-style:square;mso-width-percent:0;mso-height-percent:0;mso-wrap-distance-left:9pt;mso-wrap-distance-top:0;mso-wrap-distance-right:9pt;mso-wrap-distance-bottom:0;mso-position-horizontal:absolute;mso-position-horizontal-relative:text;mso-position-vertical:absolute;mso-position-vertical-relative:text;mso-width-percent:0;mso-height-percent:0;mso-width-relative:margin;mso-height-relative:margin;v-text-anchor:middle" o:gfxdata="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" fillcolor="#f2f2f2 [3052]" strokecolor="#1f3763 [1604]" strokeweight="1pt">
                 <v:textbox>
                   <w:txbxContent>
                     <w:p>
@@ -2858,7 +3180,7 @@
           </mc:Choice>
           <mc:Fallback>
             <w:pict>
-              <v:shape w14:anchorId="088357D7" id="Text Box 51" o:spid="_x0000_s1029" type="#_x0000_t202" style="position:absolute;left:0;text-align:left;margin-left:420.95pt;margin-top:341.85pt;width:33pt;height:19.5pt;z-index:251736064;visibility:visible;mso-wrap-style:square;mso-width-percent:0;mso-height-percent:0;mso-wrap-distance-left:9pt;mso-wrap-distance-top:0;mso-wrap-distance-right:9pt;mso-wrap-distance-bottom:0;mso-position-horizontal:absolute;mso-position-horizontal-relative:text;mso-position-vertical:absolute;mso-position-vertical-relative:text;mso-width-percent:0;mso-height-percent:0;mso-width-relative:margin;mso-height-relative:margin;v-text-anchor:top" o:gfxdata="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" fillcolor="white [3201]" strokeweight=".5pt">
+              <v:shape w14:anchorId="088357D7" id="Text Box 51" o:spid="_x0000_s1029" type="#_x0000_t202" style="position:absolute;left:0;text-align:left;margin-left:420.95pt;margin-top:341.85pt;width:33pt;height:19.5pt;z-index:251736064;visibility:visible;mso-wrap-style:square;mso-width-percent:0;mso-height-percent:0;mso-wrap-distance-left:9pt;mso-wrap-distance-top:0;mso-wrap-distance-right:9pt;mso-wrap-distance-bottom:0;mso-position-horizontal:absolute;mso-position-horizontal-relative:text;mso-position-vertical:absolute;mso-position-vertical-relative:text;mso-width-percent:0;mso-height-percent:0;mso-width-relative:margin;mso-height-relative:margin;v-text-anchor:top" o:gfxdata="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" fillcolor="white [3201]" strokeweight=".5pt">
                 <v:textbox>
                   <w:txbxContent>
                     <w:p>
@@ -2953,7 +3275,7 @@
           </mc:Choice>
           <mc:Fallback>
             <w:pict>
-              <v:shapetype w14:anchorId="7ABAD337" id="_x0000_t32" coordsize="21600,21600" o:spt="32" o:oned="t" path="m,l21600,21600e" filled="f">
+              <v:shapetype w14:anchorId="31FA1A26" id="_x0000_t32" coordsize="21600,21600" o:spt="32" o:oned="t" path="m,l21600,21600e" filled="f">
                 <v:path arrowok="t" fillok="f" o:connecttype="none"/>
                 <o:lock v:ext="edit" shapetype="t"/>
               </v:shapetype>
@@ -3049,7 +3371,7 @@
           </mc:Choice>
           <mc:Fallback>
             <w:pict>
-              <v:shape w14:anchorId="3C71551C" id="Text Box 53" o:spid="_x0000_s1030" type="#_x0000_t202" style="position:absolute;left:0;text-align:left;margin-left:612.2pt;margin-top:340.35pt;width:33pt;height:19.5pt;z-index:251777024;visibility:visible;mso-wrap-style:square;mso-width-percent:0;mso-height-percent:0;mso-wrap-distance-left:9pt;mso-wrap-distance-top:0;mso-wrap-distance-right:9pt;mso-wrap-distance-bottom:0;mso-position-horizontal:absolute;mso-position-horizontal-relative:text;mso-position-vertical:absolute;mso-position-vertical-relative:text;mso-width-percent:0;mso-height-percent:0;mso-width-relative:margin;mso-height-relative:margin;v-text-anchor:top" o:gfxdata="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" fillcolor="white [3201]" strokeweight=".5pt">
+              <v:shape w14:anchorId="3C71551C" id="Text Box 53" o:spid="_x0000_s1030" type="#_x0000_t202" style="position:absolute;left:0;text-align:left;margin-left:612.2pt;margin-top:340.35pt;width:33pt;height:19.5pt;z-index:251777024;visibility:visible;mso-wrap-style:square;mso-width-percent:0;mso-height-percent:0;mso-wrap-distance-left:9pt;mso-wrap-distance-top:0;mso-wrap-distance-right:9pt;mso-wrap-distance-bottom:0;mso-position-horizontal:absolute;mso-position-horizontal-relative:text;mso-position-vertical:absolute;mso-position-vertical-relative:text;mso-width-percent:0;mso-height-percent:0;mso-width-relative:margin;mso-height-relative:margin;v-text-anchor:top" o:gfxdata="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" fillcolor="white [3201]" strokeweight=".5pt">
                 <v:textbox>
                   <w:txbxContent>
                     <w:p>
@@ -3138,7 +3460,7 @@
           </mc:Choice>
           <mc:Fallback>
             <w:pict>
-              <v:shape w14:anchorId="3F3A67CB" id="Straight Arrow Connector 50" o:spid="_x0000_s1026" type="#_x0000_t32" style="position:absolute;margin-left:418.5pt;margin-top:238.35pt;width:0;height:31.45pt;z-index:251729920;visibility:visible;mso-wrap-style:square;mso-wrap-distance-left:9pt;mso-wrap-distance-top:0;mso-wrap-distance-right:9pt;mso-wrap-distance-bottom:0;mso-position-horizontal:absolute;mso-position-horizontal-relative:text;mso-position-vertical:absolute;mso-position-vertical-relative:text" o:gfxdata="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" strokecolor="#4472c4 [3204]" strokeweight=".5pt">
+              <v:shape w14:anchorId="0C13B969" id="Straight Arrow Connector 50" o:spid="_x0000_s1026" type="#_x0000_t32" style="position:absolute;margin-left:418.5pt;margin-top:238.35pt;width:0;height:31.45pt;z-index:251729920;visibility:visible;mso-wrap-style:square;mso-wrap-distance-left:9pt;mso-wrap-distance-top:0;mso-wrap-distance-right:9pt;mso-wrap-distance-bottom:0;mso-position-horizontal:absolute;mso-position-horizontal-relative:text;mso-position-vertical:absolute;mso-position-vertical-relative:text" o:gfxdata="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" strokecolor="#4472c4 [3204]" strokeweight=".5pt">
                 <v:stroke endarrow="block" joinstyle="miter"/>
               </v:shape>
             </w:pict>
@@ -3248,7 +3570,7 @@
                 <v:stroke joinstyle="miter"/>
                 <v:path gradientshapeok="t" o:connecttype="rect" textboxrect="5400,5400,16200,16200"/>
               </v:shapetype>
-              <v:shape id="Diamond 49" o:spid="_x0000_s1031" type="#_x0000_t4" style="position:absolute;left:0;text-align:left;margin-left:371.2pt;margin-top:269.8pt;width:99.75pt;height:42.75pt;z-index:251727872;visibility:visible;mso-wrap-style:square;mso-width-percent:0;mso-height-percent:0;mso-wrap-distance-left:9pt;mso-wrap-distance-top:0;mso-wrap-distance-right:9pt;mso-wrap-distance-bottom:0;mso-position-horizontal:absolute;mso-position-horizontal-relative:text;mso-position-vertical:absolute;mso-position-vertical-relative:text;mso-width-percent:0;mso-height-percent:0;mso-width-relative:margin;mso-height-relative:margin;v-text-anchor:middle" o:gfxdata="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" fillcolor="white [3212]" strokecolor="#1f3763 [1604]" strokeweight="1pt">
+              <v:shape id="Diamond 49" o:spid="_x0000_s1031" type="#_x0000_t4" style="position:absolute;left:0;text-align:left;margin-left:371.2pt;margin-top:269.8pt;width:99.75pt;height:42.75pt;z-index:251727872;visibility:visible;mso-wrap-style:square;mso-width-percent:0;mso-height-percent:0;mso-wrap-distance-left:9pt;mso-wrap-distance-top:0;mso-wrap-distance-right:9pt;mso-wrap-distance-bottom:0;mso-position-horizontal:absolute;mso-position-horizontal-relative:text;mso-position-vertical:absolute;mso-position-vertical-relative:text;mso-width-percent:0;mso-height-percent:0;mso-width-relative:margin;mso-height-relative:margin;v-text-anchor:middle" o:gfxdata="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" fillcolor="white [3212]" strokecolor="#1f3763 [1604]" strokeweight="1pt">
                 <v:textbox>
                   <w:txbxContent>
                     <w:p>
@@ -3346,7 +3668,7 @@
           </mc:Choice>
           <mc:Fallback>
             <w:pict>
-              <v:shape w14:anchorId="055F5C09" id="Straight Arrow Connector 17" o:spid="_x0000_s1026" type="#_x0000_t32" style="position:absolute;margin-left:253.5pt;margin-top:99.6pt;width:111.75pt;height:111.75pt;z-index:251396096;visibility:visible;mso-wrap-style:square;mso-width-percent:0;mso-height-percent:0;mso-wrap-distance-left:9pt;mso-wrap-distance-top:0;mso-wrap-distance-right:9pt;mso-wrap-distance-bottom:0;mso-position-horizontal:absolute;mso-position-horizontal-relative:text;mso-position-vertical:absolute;mso-position-vertical-relative:text;mso-width-percent:0;mso-height-percent:0;mso-width-relative:margin;mso-height-relative:margin" o:gfxdata="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" strokecolor="#4472c4 [3204]" strokeweight=".5pt">
+              <v:shape w14:anchorId="06E9FE85" id="Straight Arrow Connector 17" o:spid="_x0000_s1026" type="#_x0000_t32" style="position:absolute;margin-left:253.5pt;margin-top:99.6pt;width:111.75pt;height:111.75pt;z-index:251396096;visibility:visible;mso-wrap-style:square;mso-width-percent:0;mso-height-percent:0;mso-wrap-distance-left:9pt;mso-wrap-distance-top:0;mso-wrap-distance-right:9pt;mso-wrap-distance-bottom:0;mso-position-horizontal:absolute;mso-position-horizontal-relative:text;mso-position-vertical:absolute;mso-position-vertical-relative:text;mso-width-percent:0;mso-height-percent:0;mso-width-relative:margin;mso-height-relative:margin" o:gfxdata="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" strokecolor="#4472c4 [3204]" strokeweight=".5pt">
                 <v:stroke endarrow="block" joinstyle="miter"/>
               </v:shape>
             </w:pict>
@@ -3438,7 +3760,7 @@
           </mc:Choice>
           <mc:Fallback>
             <w:pict>
-              <v:shape w14:anchorId="0F645EAD" id="Text Box 46" o:spid="_x0000_s1032" type="#_x0000_t202" style="position:absolute;left:0;text-align:left;margin-left:256.5pt;margin-top:258.6pt;width:33pt;height:19.5pt;z-index:251683840;visibility:visible;mso-wrap-style:square;mso-width-percent:0;mso-height-percent:0;mso-wrap-distance-left:9pt;mso-wrap-distance-top:0;mso-wrap-distance-right:9pt;mso-wrap-distance-bottom:0;mso-position-horizontal:absolute;mso-position-horizontal-relative:text;mso-position-vertical:absolute;mso-position-vertical-relative:text;mso-width-percent:0;mso-height-percent:0;mso-width-relative:margin;mso-height-relative:margin;v-text-anchor:top" o:gfxdata="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" fillcolor="white [3201]" strokeweight=".5pt">
+              <v:shape w14:anchorId="0F645EAD" id="Text Box 46" o:spid="_x0000_s1032" type="#_x0000_t202" style="position:absolute;left:0;text-align:left;margin-left:256.5pt;margin-top:258.6pt;width:33pt;height:19.5pt;z-index:251683840;visibility:visible;mso-wrap-style:square;mso-width-percent:0;mso-height-percent:0;mso-wrap-distance-left:9pt;mso-wrap-distance-top:0;mso-wrap-distance-right:9pt;mso-wrap-distance-bottom:0;mso-position-horizontal:absolute;mso-position-horizontal-relative:text;mso-position-vertical:absolute;mso-position-vertical-relative:text;mso-width-percent:0;mso-height-percent:0;mso-width-relative:margin;mso-height-relative:margin;v-text-anchor:top" o:gfxdata="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" fillcolor="white [3201]" strokeweight=".5pt">
                 <v:textbox>
                   <w:txbxContent>
                     <w:p>
@@ -3535,7 +3857,7 @@
           </mc:Choice>
           <mc:Fallback>
             <w:pict>
-              <v:shape w14:anchorId="64578D20" id="Connector: Elbow 45" o:spid="_x0000_s1026" type="#_x0000_t34" style="position:absolute;margin-left:262.5pt;margin-top:240.6pt;width:7.3pt;height:57pt;flip:y;z-index:251681792;visibility:visible;mso-wrap-style:square;mso-width-percent:0;mso-height-percent:0;mso-wrap-distance-left:9pt;mso-wrap-distance-top:0;mso-wrap-distance-right:9pt;mso-wrap-distance-bottom:0;mso-position-horizontal:absolute;mso-position-horizontal-relative:text;mso-position-vertical:absolute;mso-position-vertical-relative:text;mso-width-percent:0;mso-height-percent:0;mso-width-relative:margin;mso-height-relative:margin" o:gfxdata="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" adj="23235" strokecolor="#4472c4 [3204]" strokeweight=".5pt">
+              <v:shape w14:anchorId="2CCB66A3" id="Connector: Elbow 45" o:spid="_x0000_s1026" type="#_x0000_t34" style="position:absolute;margin-left:262.5pt;margin-top:240.6pt;width:7.3pt;height:57pt;flip:y;z-index:251681792;visibility:visible;mso-wrap-style:square;mso-width-percent:0;mso-height-percent:0;mso-wrap-distance-left:9pt;mso-wrap-distance-top:0;mso-wrap-distance-right:9pt;mso-wrap-distance-bottom:0;mso-position-horizontal:absolute;mso-position-horizontal-relative:text;mso-position-vertical:absolute;mso-position-vertical-relative:text;mso-width-percent:0;mso-height-percent:0;mso-width-relative:margin;mso-height-relative:margin" o:gfxdata="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" adj="23235" strokecolor="#4472c4 [3204]" strokeweight=".5pt">
                 <v:stroke endarrow="block"/>
               </v:shape>
             </w:pict>
@@ -3614,7 +3936,7 @@
           </mc:Choice>
           <mc:Fallback>
             <w:pict>
-              <v:shape w14:anchorId="2EEA8C4A" id="Straight Arrow Connector 44" o:spid="_x0000_s1026" type="#_x0000_t32" style="position:absolute;margin-left:210.95pt;margin-top:240.6pt;width:3.6pt;height:29.25pt;z-index:251679744;visibility:visible;mso-wrap-style:square;mso-width-percent:0;mso-height-percent:0;mso-wrap-distance-left:9pt;mso-wrap-distance-top:0;mso-wrap-distance-right:9pt;mso-wrap-distance-bottom:0;mso-position-horizontal:absolute;mso-position-horizontal-relative:text;mso-position-vertical:absolute;mso-position-vertical-relative:text;mso-width-percent:0;mso-height-percent:0;mso-width-relative:margin;mso-height-relative:margin" o:gfxdata="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" strokecolor="#4472c4 [3204]" strokeweight=".5pt">
+              <v:shape w14:anchorId="66961C08" id="Straight Arrow Connector 44" o:spid="_x0000_s1026" type="#_x0000_t32" style="position:absolute;margin-left:210.95pt;margin-top:240.6pt;width:3.6pt;height:29.25pt;z-index:251679744;visibility:visible;mso-wrap-style:square;mso-width-percent:0;mso-height-percent:0;mso-wrap-distance-left:9pt;mso-wrap-distance-top:0;mso-wrap-distance-right:9pt;mso-wrap-distance-bottom:0;mso-position-horizontal:absolute;mso-position-horizontal-relative:text;mso-position-vertical:absolute;mso-position-vertical-relative:text;mso-width-percent:0;mso-height-percent:0;mso-width-relative:margin;mso-height-relative:margin" o:gfxdata="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" strokecolor="#4472c4 [3204]" strokeweight=".5pt">
                 <v:stroke endarrow="block" joinstyle="miter"/>
               </v:shape>
             </w:pict>
@@ -3693,7 +4015,7 @@
           </mc:Choice>
           <mc:Fallback>
             <w:pict>
-              <v:shape w14:anchorId="05DC99F4" id="Straight Arrow Connector 16" o:spid="_x0000_s1026" type="#_x0000_t32" style="position:absolute;margin-left:212.25pt;margin-top:99.6pt;width:3.6pt;height:117pt;z-index:251392000;visibility:visible;mso-wrap-style:square;mso-width-percent:0;mso-height-percent:0;mso-wrap-distance-left:9pt;mso-wrap-distance-top:0;mso-wrap-distance-right:9pt;mso-wrap-distance-bottom:0;mso-position-horizontal:absolute;mso-position-horizontal-relative:text;mso-position-vertical:absolute;mso-position-vertical-relative:text;mso-width-percent:0;mso-height-percent:0;mso-width-relative:margin;mso-height-relative:margin" o:gfxdata="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" strokecolor="#4472c4 [3204]" strokeweight=".5pt">
+              <v:shape w14:anchorId="0F151897" id="Straight Arrow Connector 16" o:spid="_x0000_s1026" type="#_x0000_t32" style="position:absolute;margin-left:212.25pt;margin-top:99.6pt;width:3.6pt;height:117pt;z-index:251392000;visibility:visible;mso-wrap-style:square;mso-width-percent:0;mso-height-percent:0;mso-wrap-distance-left:9pt;mso-wrap-distance-top:0;mso-wrap-distance-right:9pt;mso-wrap-distance-bottom:0;mso-position-horizontal:absolute;mso-position-horizontal-relative:text;mso-position-vertical:absolute;mso-position-vertical-relative:text;mso-width-percent:0;mso-height-percent:0;mso-width-relative:margin;mso-height-relative:margin" o:gfxdata="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" strokecolor="#4472c4 [3204]" strokeweight=".5pt">
                 <v:stroke endarrow="block" joinstyle="miter"/>
               </v:shape>
             </w:pict>
@@ -3799,7 +4121,7 @@
           </mc:Choice>
           <mc:Fallback>
             <w:pict>
-              <v:shape w14:anchorId="61606264" id="Parallelogram 43" o:spid="_x0000_s1033" type="#_x0000_t7" alt="Make Choice 1-5" style="position:absolute;left:0;text-align:left;margin-left:156.75pt;margin-top:216.6pt;width:117pt;height:24pt;z-index:251677696;visibility:visible;mso-wrap-style:square;mso-width-percent:0;mso-height-percent:0;mso-wrap-distance-left:9pt;mso-wrap-distance-top:0;mso-wrap-distance-right:9pt;mso-wrap-distance-bottom:0;mso-position-horizontal:absolute;mso-position-horizontal-relative:text;mso-position-vertical:absolute;mso-position-vertical-relative:text;mso-width-percent:0;mso-height-percent:0;mso-width-relative:margin;mso-height-relative:margin;v-text-anchor:middle" o:gfxdata="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" adj="1108" fillcolor="white [3212]" strokecolor="#1f3763 [1604]" strokeweight="1pt">
+              <v:shape w14:anchorId="61606264" id="Parallelogram 43" o:spid="_x0000_s1033" type="#_x0000_t7" alt="Make Choice 1-5" style="position:absolute;left:0;text-align:left;margin-left:156.75pt;margin-top:216.6pt;width:117pt;height:24pt;z-index:251677696;visibility:visible;mso-wrap-style:square;mso-width-percent:0;mso-height-percent:0;mso-wrap-distance-left:9pt;mso-wrap-distance-top:0;mso-wrap-distance-right:9pt;mso-wrap-distance-bottom:0;mso-position-horizontal:absolute;mso-position-horizontal-relative:text;mso-position-vertical:absolute;mso-position-vertical-relative:text;mso-width-percent:0;mso-height-percent:0;mso-width-relative:margin;mso-height-relative:margin;v-text-anchor:middle" o:gfxdata="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" adj="1108" fillcolor="white [3212]" strokecolor="#1f3763 [1604]" strokeweight="1pt">
                 <v:textbox>
                   <w:txbxContent>
                     <w:p>
@@ -3926,7 +4248,7 @@
           </mc:Choice>
           <mc:Fallback>
             <w:pict>
-              <v:rect w14:anchorId="7C8A6A5C" id="Rectangle 42" o:spid="_x0000_s1034" style="position:absolute;left:0;text-align:left;margin-left:181.5pt;margin-top:380.85pt;width:73.5pt;height:21.75pt;z-index:251673600;visibility:visible;mso-wrap-style:square;mso-width-percent:0;mso-height-percent:0;mso-wrap-distance-left:9pt;mso-wrap-distance-top:0;mso-wrap-distance-right:9pt;mso-wrap-distance-bottom:0;mso-position-horizontal:absolute;mso-position-horizontal-relative:text;mso-position-vertical:absolute;mso-position-vertical-relative:text;mso-width-percent:0;mso-height-percent:0;mso-width-relative:margin;mso-height-relative:margin;v-text-anchor:middle" o:gfxdata="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" fillcolor="#f2f2f2 [3052]" strokecolor="#1f3763 [1604]" strokeweight="1pt">
+              <v:rect w14:anchorId="7C8A6A5C" id="Rectangle 42" o:spid="_x0000_s1034" style="position:absolute;left:0;text-align:left;margin-left:181.5pt;margin-top:380.85pt;width:73.5pt;height:21.75pt;z-index:251673600;visibility:visible;mso-wrap-style:square;mso-width-percent:0;mso-height-percent:0;mso-wrap-distance-left:9pt;mso-wrap-distance-top:0;mso-wrap-distance-right:9pt;mso-wrap-distance-bottom:0;mso-position-horizontal:absolute;mso-position-horizontal-relative:text;mso-position-vertical:absolute;mso-position-vertical-relative:text;mso-width-percent:0;mso-height-percent:0;mso-width-relative:margin;mso-height-relative:margin;v-text-anchor:middle" o:gfxdata="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" fillcolor="#f2f2f2 [3052]" strokecolor="#1f3763 [1604]" strokeweight="1pt">
                 <v:textbox>
                   <w:txbxContent>
                     <w:p>
@@ -4037,7 +4359,7 @@
           </mc:Choice>
           <mc:Fallback>
             <w:pict>
-              <v:shape w14:anchorId="1608F3C2" id="Text Box 40" o:spid="_x0000_s1035" type="#_x0000_t202" style="position:absolute;left:0;text-align:left;margin-left:200.45pt;margin-top:328.35pt;width:33pt;height:19.5pt;z-index:251652096;visibility:visible;mso-wrap-style:square;mso-width-percent:0;mso-height-percent:0;mso-wrap-distance-left:9pt;mso-wrap-distance-top:0;mso-wrap-distance-right:9pt;mso-wrap-distance-bottom:0;mso-position-horizontal:absolute;mso-position-horizontal-relative:text;mso-position-vertical:absolute;mso-position-vertical-relative:text;mso-width-percent:0;mso-height-percent:0;mso-width-relative:margin;mso-height-relative:margin;v-text-anchor:top" o:gfxdata="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" fillcolor="white [3201]" strokeweight=".5pt">
+              <v:shape w14:anchorId="1608F3C2" id="Text Box 40" o:spid="_x0000_s1035" type="#_x0000_t202" style="position:absolute;left:0;text-align:left;margin-left:200.45pt;margin-top:328.35pt;width:33pt;height:19.5pt;z-index:251652096;visibility:visible;mso-wrap-style:square;mso-width-percent:0;mso-height-percent:0;mso-wrap-distance-left:9pt;mso-wrap-distance-top:0;mso-wrap-distance-right:9pt;mso-wrap-distance-bottom:0;mso-position-horizontal:absolute;mso-position-horizontal-relative:text;mso-position-vertical:absolute;mso-position-vertical-relative:text;mso-width-percent:0;mso-height-percent:0;mso-width-relative:margin;mso-height-relative:margin;v-text-anchor:top" o:gfxdata="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" fillcolor="white [3201]" strokeweight=".5pt">
                 <v:textbox>
                   <w:txbxContent>
                     <w:p>
@@ -4132,7 +4454,7 @@
           </mc:Choice>
           <mc:Fallback>
             <w:pict>
-              <v:shape w14:anchorId="66DF3A1C" id="Straight Arrow Connector 39" o:spid="_x0000_s1026" type="#_x0000_t32" style="position:absolute;margin-left:215.4pt;margin-top:316.35pt;width:3.6pt;height:63.75pt;flip:x;z-index:251631616;visibility:visible;mso-wrap-style:square;mso-width-percent:0;mso-height-percent:0;mso-wrap-distance-left:9pt;mso-wrap-distance-top:0;mso-wrap-distance-right:9pt;mso-wrap-distance-bottom:0;mso-position-horizontal:absolute;mso-position-horizontal-relative:text;mso-position-vertical:absolute;mso-position-vertical-relative:text;mso-width-percent:0;mso-height-percent:0;mso-width-relative:margin;mso-height-relative:margin" o:gfxdata="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" strokecolor="#4472c4 [3204]" strokeweight=".5pt">
+              <v:shape w14:anchorId="39BB49F5" id="Straight Arrow Connector 39" o:spid="_x0000_s1026" type="#_x0000_t32" style="position:absolute;margin-left:215.4pt;margin-top:316.35pt;width:3.6pt;height:63.75pt;flip:x;z-index:251631616;visibility:visible;mso-wrap-style:square;mso-width-percent:0;mso-height-percent:0;mso-wrap-distance-left:9pt;mso-wrap-distance-top:0;mso-wrap-distance-right:9pt;mso-wrap-distance-bottom:0;mso-position-horizontal:absolute;mso-position-horizontal-relative:text;mso-position-vertical:absolute;mso-position-vertical-relative:text;mso-width-percent:0;mso-height-percent:0;mso-width-relative:margin;mso-height-relative:margin" o:gfxdata="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" strokecolor="#4472c4 [3204]" strokeweight=".5pt">
                 <v:stroke endarrow="block" joinstyle="miter"/>
               </v:shape>
             </w:pict>
@@ -4238,7 +4560,7 @@
           </mc:Choice>
           <mc:Fallback>
             <w:pict>
-              <v:shape w14:anchorId="7A15FCD6" id="Diamond 38" o:spid="_x0000_s1036" type="#_x0000_t4" style="position:absolute;left:0;text-align:left;margin-left:166.45pt;margin-top:273.6pt;width:99.75pt;height:42.75pt;z-index:251601920;visibility:visible;mso-wrap-style:square;mso-width-percent:0;mso-height-percent:0;mso-wrap-distance-left:9pt;mso-wrap-distance-top:0;mso-wrap-distance-right:9pt;mso-wrap-distance-bottom:0;mso-position-horizontal:absolute;mso-position-horizontal-relative:text;mso-position-vertical:absolute;mso-position-vertical-relative:text;mso-width-percent:0;mso-height-percent:0;mso-width-relative:margin;mso-height-relative:margin;v-text-anchor:middle" o:gfxdata="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" fillcolor="white [3212]" strokecolor="#1f3763 [1604]" strokeweight="1pt">
+              <v:shape w14:anchorId="7A15FCD6" id="Diamond 38" o:spid="_x0000_s1036" type="#_x0000_t4" style="position:absolute;left:0;text-align:left;margin-left:166.45pt;margin-top:273.6pt;width:99.75pt;height:42.75pt;z-index:251601920;visibility:visible;mso-wrap-style:square;mso-width-percent:0;mso-height-percent:0;mso-wrap-distance-left:9pt;mso-wrap-distance-top:0;mso-wrap-distance-right:9pt;mso-wrap-distance-bottom:0;mso-position-horizontal:absolute;mso-position-horizontal-relative:text;mso-position-vertical:absolute;mso-position-vertical-relative:text;mso-width-percent:0;mso-height-percent:0;mso-width-relative:margin;mso-height-relative:margin;v-text-anchor:middle" o:gfxdata="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" fillcolor="white [3212]" strokecolor="#1f3763 [1604]" strokeweight="1pt">
                 <v:textbox>
                   <w:txbxContent>
                     <w:p>
@@ -4349,7 +4671,7 @@
           </mc:Choice>
           <mc:Fallback>
             <w:pict>
-              <v:shape w14:anchorId="7F7583BE" id="Text Box 35" o:spid="_x0000_s1037" type="#_x0000_t202" style="position:absolute;left:0;text-align:left;margin-left:-3pt;margin-top:278.1pt;width:33pt;height:19.5pt;z-index:251572224;visibility:visible;mso-wrap-style:square;mso-width-percent:0;mso-height-percent:0;mso-wrap-distance-left:9pt;mso-wrap-distance-top:0;mso-wrap-distance-right:9pt;mso-wrap-distance-bottom:0;mso-position-horizontal:absolute;mso-position-horizontal-relative:text;mso-position-vertical:absolute;mso-position-vertical-relative:text;mso-width-percent:0;mso-height-percent:0;mso-width-relative:margin;mso-height-relative:margin;v-text-anchor:top" o:gfxdata="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" fillcolor="white [3201]" strokeweight=".5pt">
+              <v:shape w14:anchorId="7F7583BE" id="Text Box 35" o:spid="_x0000_s1037" type="#_x0000_t202" style="position:absolute;left:0;text-align:left;margin-left:-3pt;margin-top:278.1pt;width:33pt;height:19.5pt;z-index:251572224;visibility:visible;mso-wrap-style:square;mso-width-percent:0;mso-height-percent:0;mso-wrap-distance-left:9pt;mso-wrap-distance-top:0;mso-wrap-distance-right:9pt;mso-wrap-distance-bottom:0;mso-position-horizontal:absolute;mso-position-horizontal-relative:text;mso-position-vertical:absolute;mso-position-vertical-relative:text;mso-width-percent:0;mso-height-percent:0;mso-width-relative:margin;mso-height-relative:margin;v-text-anchor:top" o:gfxdata="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" fillcolor="white [3201]" strokeweight=".5pt">
                 <v:textbox>
                   <w:txbxContent>
                     <w:p>
@@ -4444,7 +4766,7 @@
           </mc:Choice>
           <mc:Fallback>
             <w:pict>
-              <v:shape w14:anchorId="004AA4A3" id="Straight Arrow Connector 34" o:spid="_x0000_s1026" type="#_x0000_t32" style="position:absolute;margin-left:-21pt;margin-top:273.6pt;width:66.75pt;height:33pt;flip:x;z-index:251561984;visibility:visible;mso-wrap-style:square;mso-width-percent:0;mso-height-percent:0;mso-wrap-distance-left:9pt;mso-wrap-distance-top:0;mso-wrap-distance-right:9pt;mso-wrap-distance-bottom:0;mso-position-horizontal:absolute;mso-position-horizontal-relative:text;mso-position-vertical:absolute;mso-position-vertical-relative:text;mso-width-percent:0;mso-height-percent:0;mso-width-relative:margin;mso-height-relative:margin" o:gfxdata="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" strokecolor="#4472c4 [3204]" strokeweight=".5pt">
+              <v:shape w14:anchorId="1E40C8AB" id="Straight Arrow Connector 34" o:spid="_x0000_s1026" type="#_x0000_t32" style="position:absolute;margin-left:-21pt;margin-top:273.6pt;width:66.75pt;height:33pt;flip:x;z-index:251561984;visibility:visible;mso-wrap-style:square;mso-width-percent:0;mso-height-percent:0;mso-wrap-distance-left:9pt;mso-wrap-distance-top:0;mso-wrap-distance-right:9pt;mso-wrap-distance-bottom:0;mso-position-horizontal:absolute;mso-position-horizontal-relative:text;mso-position-vertical:absolute;mso-position-vertical-relative:text;mso-width-percent:0;mso-height-percent:0;mso-width-relative:margin;mso-height-relative:margin" o:gfxdata="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" strokecolor="#4472c4 [3204]" strokeweight=".5pt">
                 <v:stroke endarrow="block" joinstyle="miter"/>
               </v:shape>
             </w:pict>
@@ -4663,7 +4985,7 @@
           </mc:Choice>
           <mc:Fallback>
             <w:pict>
-              <v:shape w14:anchorId="0C929441" id="Text Box 32" o:spid="_x0000_s1039" type="#_x0000_t202" style="position:absolute;left:0;text-align:left;margin-left:108pt;margin-top:211.35pt;width:33pt;height:19.5pt;z-index:251516928;visibility:visible;mso-wrap-style:square;mso-width-percent:0;mso-height-percent:0;mso-wrap-distance-left:9pt;mso-wrap-distance-top:0;mso-wrap-distance-right:9pt;mso-wrap-distance-bottom:0;mso-position-horizontal:absolute;mso-position-horizontal-relative:text;mso-position-vertical:absolute;mso-position-vertical-relative:text;mso-width-percent:0;mso-height-percent:0;mso-width-relative:margin;mso-height-relative:margin;v-text-anchor:top" o:gfxdata="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" fillcolor="white [3201]" strokeweight=".5pt">
+              <v:shape w14:anchorId="0C929441" id="Text Box 32" o:spid="_x0000_s1039" type="#_x0000_t202" style="position:absolute;left:0;text-align:left;margin-left:108pt;margin-top:211.35pt;width:33pt;height:19.5pt;z-index:251516928;visibility:visible;mso-wrap-style:square;mso-width-percent:0;mso-height-percent:0;mso-wrap-distance-left:9pt;mso-wrap-distance-top:0;mso-wrap-distance-right:9pt;mso-wrap-distance-bottom:0;mso-position-horizontal:absolute;mso-position-horizontal-relative:text;mso-position-vertical:absolute;mso-position-vertical-relative:text;mso-width-percent:0;mso-height-percent:0;mso-width-relative:margin;mso-height-relative:margin;v-text-anchor:top" o:gfxdata="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" fillcolor="white [3201]" strokeweight=".5pt">
                 <v:textbox>
                   <w:txbxContent>
                     <w:p>
@@ -4760,7 +5082,7 @@
           </mc:Choice>
           <mc:Fallback>
             <w:pict>
-              <v:shape w14:anchorId="2A41DCC0" id="Connector: Elbow 31" o:spid="_x0000_s1026" type="#_x0000_t34" style="position:absolute;margin-left:96.75pt;margin-top:194.1pt;width:23.25pt;height:58.5pt;flip:y;z-index:251500544;visibility:visible;mso-wrap-style:square;mso-width-percent:0;mso-height-percent:0;mso-wrap-distance-left:9pt;mso-wrap-distance-top:0;mso-wrap-distance-right:9pt;mso-wrap-distance-bottom:0;mso-position-horizontal:absolute;mso-position-horizontal-relative:text;mso-position-vertical:absolute;mso-position-vertical-relative:text;mso-width-percent:0;mso-height-percent:0;mso-width-relative:margin;mso-height-relative:margin" o:gfxdata="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" adj="23235" strokecolor="#4472c4 [3204]" strokeweight=".5pt">
+              <v:shape w14:anchorId="53C8A2C0" id="Connector: Elbow 31" o:spid="_x0000_s1026" type="#_x0000_t34" style="position:absolute;margin-left:96.75pt;margin-top:194.1pt;width:23.25pt;height:58.5pt;flip:y;z-index:251500544;visibility:visible;mso-wrap-style:square;mso-width-percent:0;mso-height-percent:0;mso-wrap-distance-left:9pt;mso-wrap-distance-top:0;mso-wrap-distance-right:9pt;mso-wrap-distance-bottom:0;mso-position-horizontal:absolute;mso-position-horizontal-relative:text;mso-position-vertical:absolute;mso-position-vertical-relative:text;mso-width-percent:0;mso-height-percent:0;mso-width-relative:margin;mso-height-relative:margin" o:gfxdata="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" adj="23235" strokecolor="#4472c4 [3204]" strokeweight=".5pt">
                 <v:stroke endarrow="block"/>
               </v:shape>
             </w:pict>
@@ -4839,7 +5161,7 @@
           </mc:Choice>
           <mc:Fallback>
             <w:pict>
-              <v:shape w14:anchorId="37AC75D5" id="Straight Arrow Connector 30" o:spid="_x0000_s1026" type="#_x0000_t32" style="position:absolute;margin-left:45.75pt;margin-top:194.1pt;width:62.25pt;height:33pt;flip:x;z-index:251484160;visibility:visible;mso-wrap-style:square;mso-width-percent:0;mso-height-percent:0;mso-wrap-distance-left:9pt;mso-wrap-distance-top:0;mso-wrap-distance-right:9pt;mso-wrap-distance-bottom:0;mso-position-horizontal:absolute;mso-position-horizontal-relative:text;mso-position-vertical:absolute;mso-position-vertical-relative:text;mso-width-percent:0;mso-height-percent:0;mso-width-relative:margin;mso-height-relative:margin" o:gfxdata="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" strokecolor="#4472c4 [3204]" strokeweight=".5pt">
+              <v:shape w14:anchorId="5E722947" id="Straight Arrow Connector 30" o:spid="_x0000_s1026" type="#_x0000_t32" style="position:absolute;margin-left:45.75pt;margin-top:194.1pt;width:62.25pt;height:33pt;flip:x;z-index:251484160;visibility:visible;mso-wrap-style:square;mso-width-percent:0;mso-height-percent:0;mso-wrap-distance-left:9pt;mso-wrap-distance-top:0;mso-wrap-distance-right:9pt;mso-wrap-distance-bottom:0;mso-position-horizontal:absolute;mso-position-horizontal-relative:text;mso-position-vertical:absolute;mso-position-vertical-relative:text;mso-width-percent:0;mso-height-percent:0;mso-width-relative:margin;mso-height-relative:margin" o:gfxdata="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" strokecolor="#4472c4 [3204]" strokeweight=".5pt">
                 <v:stroke endarrow="block" joinstyle="miter"/>
               </v:shape>
             </w:pict>
@@ -4945,7 +5267,7 @@
           </mc:Choice>
           <mc:Fallback>
             <w:pict>
-              <v:shape w14:anchorId="270B903F" id="Diamond 29" o:spid="_x0000_s1040" type="#_x0000_t4" style="position:absolute;left:0;text-align:left;margin-left:-3.05pt;margin-top:230.85pt;width:99.75pt;height:42.75pt;z-index:251467776;visibility:visible;mso-wrap-style:square;mso-width-percent:0;mso-height-percent:0;mso-wrap-distance-left:9pt;mso-wrap-distance-top:0;mso-wrap-distance-right:9pt;mso-wrap-distance-bottom:0;mso-position-horizontal:absolute;mso-position-horizontal-relative:text;mso-position-vertical:absolute;mso-position-vertical-relative:text;mso-width-percent:0;mso-height-percent:0;mso-width-relative:margin;mso-height-relative:margin;v-text-anchor:middle" o:gfxdata="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" fillcolor="white [3212]" strokecolor="#1f3763 [1604]" strokeweight="1pt">
+              <v:shape w14:anchorId="270B903F" id="Diamond 29" o:spid="_x0000_s1040" type="#_x0000_t4" style="position:absolute;left:0;text-align:left;margin-left:-3.05pt;margin-top:230.85pt;width:99.75pt;height:42.75pt;z-index:251467776;visibility:visible;mso-wrap-style:square;mso-width-percent:0;mso-height-percent:0;mso-wrap-distance-left:9pt;mso-wrap-distance-top:0;mso-wrap-distance-right:9pt;mso-wrap-distance-bottom:0;mso-position-horizontal:absolute;mso-position-horizontal-relative:text;mso-position-vertical:absolute;mso-position-vertical-relative:text;mso-width-percent:0;mso-height-percent:0;mso-width-relative:margin;mso-height-relative:margin;v-text-anchor:middle" o:gfxdata="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" fillcolor="white [3212]" strokecolor="#1f3763 [1604]" strokeweight="1pt">
                 <v:textbox>
                   <w:txbxContent>
                     <w:p>
@@ -5070,7 +5392,7 @@
           </mc:Choice>
           <mc:Fallback>
             <w:pict>
-              <v:shape w14:anchorId="33319DA3" id="Parallelogram 28" o:spid="_x0000_s1041" type="#_x0000_t7" alt="Make Choice 1-5" style="position:absolute;left:0;text-align:left;margin-left:52.5pt;margin-top:170.1pt;width:117pt;height:24pt;z-index:251451392;visibility:visible;mso-wrap-style:square;mso-width-percent:0;mso-height-percent:0;mso-wrap-distance-left:9pt;mso-wrap-distance-top:0;mso-wrap-distance-right:9pt;mso-wrap-distance-bottom:0;mso-position-horizontal:absolute;mso-position-horizontal-relative:text;mso-position-vertical:absolute;mso-position-vertical-relative:text;mso-width-percent:0;mso-height-percent:0;mso-width-relative:margin;mso-height-relative:margin;v-text-anchor:middle" o:gfxdata="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" adj="1108" fillcolor="white [3212]" strokecolor="#1f3763 [1604]" strokeweight="1pt">
+              <v:shape w14:anchorId="33319DA3" id="Parallelogram 28" o:spid="_x0000_s1041" type="#_x0000_t7" alt="Make Choice 1-5" style="position:absolute;left:0;text-align:left;margin-left:52.5pt;margin-top:170.1pt;width:117pt;height:24pt;z-index:251451392;visibility:visible;mso-wrap-style:square;mso-width-percent:0;mso-height-percent:0;mso-wrap-distance-left:9pt;mso-wrap-distance-top:0;mso-wrap-distance-right:9pt;mso-wrap-distance-bottom:0;mso-position-horizontal:absolute;mso-position-horizontal-relative:text;mso-position-vertical:absolute;mso-position-vertical-relative:text;mso-width-percent:0;mso-height-percent:0;mso-width-relative:margin;mso-height-relative:margin;v-text-anchor:middle" o:gfxdata="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" adj="1108" fillcolor="white [3212]" strokecolor="#1f3763 [1604]" strokeweight="1pt">
                 <v:textbox>
                   <w:txbxContent>
                     <w:p>
@@ -5197,7 +5519,7 @@
           </mc:Choice>
           <mc:Fallback>
             <w:pict>
-              <v:rect w14:anchorId="62972A60" id="Rectangle 27" o:spid="_x0000_s1042" style="position:absolute;left:0;text-align:left;margin-left:-58.5pt;margin-top:167.85pt;width:90pt;height:26.25pt;z-index:251447296;visibility:visible;mso-wrap-style:square;mso-width-percent:0;mso-height-percent:0;mso-wrap-distance-left:9pt;mso-wrap-distance-top:0;mso-wrap-distance-right:9pt;mso-wrap-distance-bottom:0;mso-position-horizontal:absolute;mso-position-horizontal-relative:text;mso-position-vertical:absolute;mso-position-vertical-relative:text;mso-width-percent:0;mso-height-percent:0;mso-width-relative:margin;mso-height-relative:margin;v-text-anchor:middle" o:gfxdata="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" fillcolor="#f2f2f2 [3052]" strokecolor="#1f3763 [1604]" strokeweight="1pt">
+              <v:rect w14:anchorId="62972A60" id="Rectangle 27" o:spid="_x0000_s1042" style="position:absolute;left:0;text-align:left;margin-left:-58.5pt;margin-top:167.85pt;width:90pt;height:26.25pt;z-index:251447296;visibility:visible;mso-wrap-style:square;mso-width-percent:0;mso-height-percent:0;mso-wrap-distance-left:9pt;mso-wrap-distance-top:0;mso-wrap-distance-right:9pt;mso-wrap-distance-bottom:0;mso-position-horizontal:absolute;mso-position-horizontal-relative:text;mso-position-vertical:absolute;mso-position-vertical-relative:text;mso-width-percent:0;mso-height-percent:0;mso-width-relative:margin;mso-height-relative:margin;v-text-anchor:middle" o:gfxdata="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" fillcolor="#f2f2f2 [3052]" strokecolor="#1f3763 [1604]" strokeweight="1pt">
                 <v:textbox>
                   <w:txbxContent>
                     <w:p>
@@ -5324,7 +5646,7 @@
           </mc:Choice>
           <mc:Fallback>
             <w:pict>
-              <v:rect w14:anchorId="7AD4C78C" id="Rectangle 26" o:spid="_x0000_s1043" style="position:absolute;left:0;text-align:left;margin-left:396.75pt;margin-top:157.35pt;width:73.5pt;height:21.75pt;z-index:251443200;visibility:visible;mso-wrap-style:square;mso-width-percent:0;mso-height-percent:0;mso-wrap-distance-left:9pt;mso-wrap-distance-top:0;mso-wrap-distance-right:9pt;mso-wrap-distance-bottom:0;mso-position-horizontal:absolute;mso-position-horizontal-relative:text;mso-position-vertical:absolute;mso-position-vertical-relative:text;mso-width-percent:0;mso-height-percent:0;mso-width-relative:margin;mso-height-relative:margin;v-text-anchor:middle" o:gfxdata="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" fillcolor="#f2f2f2 [3052]" strokecolor="#1f3763 [1604]" strokeweight="1pt">
+              <v:rect w14:anchorId="7AD4C78C" id="Rectangle 26" o:spid="_x0000_s1043" style="position:absolute;left:0;text-align:left;margin-left:396.75pt;margin-top:157.35pt;width:73.5pt;height:21.75pt;z-index:251443200;visibility:visible;mso-wrap-style:square;mso-width-percent:0;mso-height-percent:0;mso-wrap-distance-left:9pt;mso-wrap-distance-top:0;mso-wrap-distance-right:9pt;mso-wrap-distance-bottom:0;mso-position-horizontal:absolute;mso-position-horizontal-relative:text;mso-position-vertical:absolute;mso-position-vertical-relative:text;mso-width-percent:0;mso-height-percent:0;mso-width-relative:margin;mso-height-relative:margin;v-text-anchor:middle" o:gfxdata="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" fillcolor="#f2f2f2 [3052]" strokecolor="#1f3763 [1604]" strokeweight="1pt">
                 <v:textbox>
                   <w:txbxContent>
                     <w:p>
@@ -5435,7 +5757,7 @@
           </mc:Choice>
           <mc:Fallback>
             <w:pict>
-              <v:shape w14:anchorId="3D52BD22" id="Text Box 25" o:spid="_x0000_s1044" type="#_x0000_t202" style="position:absolute;left:0;text-align:left;margin-left:310.5pt;margin-top:47.1pt;width:86.25pt;height:18pt;z-index:251439104;visibility:visible;mso-wrap-style:square;mso-width-percent:0;mso-height-percent:0;mso-wrap-distance-left:9pt;mso-wrap-distance-top:0;mso-wrap-distance-right:9pt;mso-wrap-distance-bottom:0;mso-position-horizontal:absolute;mso-position-horizontal-relative:text;mso-position-vertical:absolute;mso-position-vertical-relative:text;mso-width-percent:0;mso-height-percent:0;mso-width-relative:margin;mso-height-relative:margin;v-text-anchor:top" o:gfxdata="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" fillcolor="white [3201]" strokeweight=".5pt">
+              <v:shape w14:anchorId="3D52BD22" id="Text Box 25" o:spid="_x0000_s1044" type="#_x0000_t202" style="position:absolute;left:0;text-align:left;margin-left:310.5pt;margin-top:47.1pt;width:86.25pt;height:18pt;z-index:251439104;visibility:visible;mso-wrap-style:square;mso-width-percent:0;mso-height-percent:0;mso-wrap-distance-left:9pt;mso-wrap-distance-top:0;mso-wrap-distance-right:9pt;mso-wrap-distance-bottom:0;mso-position-horizontal:absolute;mso-position-horizontal-relative:text;mso-position-vertical:absolute;mso-position-vertical-relative:text;mso-width-percent:0;mso-height-percent:0;mso-width-relative:margin;mso-height-relative:margin;v-text-anchor:top" o:gfxdata="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" fillcolor="white [3201]" strokeweight=".5pt">
                 <v:textbox>
                   <w:txbxContent>
                     <w:p>
@@ -5543,7 +5865,7 @@
           </mc:Choice>
           <mc:Fallback>
             <w:pict>
-              <v:shape w14:anchorId="02988214" id="Text Box 24" o:spid="_x0000_s1045" type="#_x0000_t202" style="position:absolute;left:0;text-align:left;margin-left:344.25pt;margin-top:123.6pt;width:21pt;height:19.5pt;z-index:251435008;visibility:visible;mso-wrap-style:square;mso-width-percent:0;mso-height-percent:0;mso-wrap-distance-left:9pt;mso-wrap-distance-top:0;mso-wrap-distance-right:9pt;mso-wrap-distance-bottom:0;mso-position-horizontal:absolute;mso-position-horizontal-relative:text;mso-position-vertical:absolute;mso-position-vertical-relative:text;mso-width-percent:0;mso-height-percent:0;mso-width-relative:margin;mso-height-relative:margin;v-text-anchor:top" o:gfxdata="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" fillcolor="white [3201]" strokeweight=".5pt">
+              <v:shape w14:anchorId="02988214" id="Text Box 24" o:spid="_x0000_s1045" type="#_x0000_t202" style="position:absolute;left:0;text-align:left;margin-left:344.25pt;margin-top:123.6pt;width:21pt;height:19.5pt;z-index:251435008;visibility:visible;mso-wrap-style:square;mso-width-percent:0;mso-height-percent:0;mso-wrap-distance-left:9pt;mso-wrap-distance-top:0;mso-wrap-distance-right:9pt;mso-wrap-distance-bottom:0;mso-position-horizontal:absolute;mso-position-horizontal-relative:text;mso-position-vertical:absolute;mso-position-vertical-relative:text;mso-width-percent:0;mso-height-percent:0;mso-width-relative:margin;mso-height-relative:margin;v-text-anchor:top" o:gfxdata="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" fillcolor="white [3201]" strokeweight=".5pt">
                 <v:textbox>
                   <w:txbxContent>
                     <w:p>
@@ -5651,7 +5973,7 @@
           </mc:Choice>
           <mc:Fallback>
             <w:pict>
-              <v:shape w14:anchorId="2AAD27DF" id="Text Box 23" o:spid="_x0000_s1046" type="#_x0000_t202" style="position:absolute;left:0;text-align:left;margin-left:269.25pt;margin-top:119.1pt;width:21pt;height:19.5pt;z-index:251430912;visibility:visible;mso-wrap-style:square;mso-width-percent:0;mso-height-percent:0;mso-wrap-distance-left:9pt;mso-wrap-distance-top:0;mso-wrap-distance-right:9pt;mso-wrap-distance-bottom:0;mso-position-horizontal:absolute;mso-position-horizontal-relative:text;mso-position-vertical:absolute;mso-position-vertical-relative:text;mso-width-percent:0;mso-height-percent:0;mso-width-relative:margin;mso-height-relative:margin;v-text-anchor:top" o:gfxdata="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" fillcolor="white [3201]" strokeweight=".5pt">
+              <v:shape w14:anchorId="2AAD27DF" id="Text Box 23" o:spid="_x0000_s1046" type="#_x0000_t202" style="position:absolute;left:0;text-align:left;margin-left:269.25pt;margin-top:119.1pt;width:21pt;height:19.5pt;z-index:251430912;visibility:visible;mso-wrap-style:square;mso-width-percent:0;mso-height-percent:0;mso-wrap-distance-left:9pt;mso-wrap-distance-top:0;mso-wrap-distance-right:9pt;mso-wrap-distance-bottom:0;mso-position-horizontal:absolute;mso-position-horizontal-relative:text;mso-position-vertical:absolute;mso-position-vertical-relative:text;mso-width-percent:0;mso-height-percent:0;mso-width-relative:margin;mso-height-relative:margin;v-text-anchor:top" o:gfxdata="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" fillcolor="white [3201]" strokeweight=".5pt">
                 <v:textbox>
                   <w:txbxContent>
                     <w:p>
@@ -5759,7 +6081,7 @@
           </mc:Choice>
           <mc:Fallback>
             <w:pict>
-              <v:shape w14:anchorId="07B2E7BE" id="Text Box 20" o:spid="_x0000_s1047" type="#_x0000_t202" style="position:absolute;left:0;text-align:left;margin-left:62.25pt;margin-top:119.1pt;width:21pt;height:19.5pt;z-index:251410432;visibility:visible;mso-wrap-style:square;mso-width-percent:0;mso-height-percent:0;mso-wrap-distance-left:9pt;mso-wrap-distance-top:0;mso-wrap-distance-right:9pt;mso-wrap-distance-bottom:0;mso-position-horizontal:absolute;mso-position-horizontal-relative:text;mso-position-vertical:absolute;mso-position-vertical-relative:text;mso-width-percent:0;mso-height-percent:0;mso-width-relative:margin;mso-height-relative:margin;v-text-anchor:top" o:gfxdata="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" fillcolor="white [3201]" strokeweight=".5pt">
+              <v:shape w14:anchorId="07B2E7BE" id="Text Box 20" o:spid="_x0000_s1047" type="#_x0000_t202" style="position:absolute;left:0;text-align:left;margin-left:62.25pt;margin-top:119.1pt;width:21pt;height:19.5pt;z-index:251410432;visibility:visible;mso-wrap-style:square;mso-width-percent:0;mso-height-percent:0;mso-wrap-distance-left:9pt;mso-wrap-distance-top:0;mso-wrap-distance-right:9pt;mso-wrap-distance-bottom:0;mso-position-horizontal:absolute;mso-position-horizontal-relative:text;mso-position-vertical:absolute;mso-position-vertical-relative:text;mso-width-percent:0;mso-height-percent:0;mso-width-relative:margin;mso-height-relative:margin;v-text-anchor:top" o:gfxdata="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" fillcolor="white [3201]" strokeweight=".5pt">
                 <v:textbox>
                   <w:txbxContent>
                     <w:p>
@@ -5867,7 +6189,7 @@
           </mc:Choice>
           <mc:Fallback>
             <w:pict>
-              <v:shape w14:anchorId="47F3692E" id="Text Box 21" o:spid="_x0000_s1048" type="#_x0000_t202" style="position:absolute;left:0;text-align:left;margin-left:2in;margin-top:119.1pt;width:21pt;height:19.5pt;z-index:251418624;visibility:visible;mso-wrap-style:square;mso-width-percent:0;mso-height-percent:0;mso-wrap-distance-left:9pt;mso-wrap-distance-top:0;mso-wrap-distance-right:9pt;mso-wrap-distance-bottom:0;mso-position-horizontal:absolute;mso-position-horizontal-relative:text;mso-position-vertical:absolute;mso-position-vertical-relative:text;mso-width-percent:0;mso-height-percent:0;mso-width-relative:margin;mso-height-relative:margin;v-text-anchor:top" o:gfxdata="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" fillcolor="white [3201]" strokeweight=".5pt">
+              <v:shape w14:anchorId="47F3692E" id="Text Box 21" o:spid="_x0000_s1048" type="#_x0000_t202" style="position:absolute;left:0;text-align:left;margin-left:2in;margin-top:119.1pt;width:21pt;height:19.5pt;z-index:251418624;visibility:visible;mso-wrap-style:square;mso-width-percent:0;mso-height-percent:0;mso-wrap-distance-left:9pt;mso-wrap-distance-top:0;mso-wrap-distance-right:9pt;mso-wrap-distance-bottom:0;mso-position-horizontal:absolute;mso-position-horizontal-relative:text;mso-position-vertical:absolute;mso-position-vertical-relative:text;mso-width-percent:0;mso-height-percent:0;mso-width-relative:margin;mso-height-relative:margin;v-text-anchor:top" o:gfxdata="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" fillcolor="white [3201]" strokeweight=".5pt">
                 <v:textbox>
                   <w:txbxContent>
                     <w:p>
@@ -5975,7 +6297,7 @@
           </mc:Choice>
           <mc:Fallback>
             <w:pict>
-              <v:shape w14:anchorId="307BB6C3" id="Text Box 22" o:spid="_x0000_s1049" type="#_x0000_t202" style="position:absolute;left:0;text-align:left;margin-left:203.25pt;margin-top:116.85pt;width:21pt;height:19.5pt;z-index:251426816;visibility:visible;mso-wrap-style:square;mso-width-percent:0;mso-height-percent:0;mso-wrap-distance-left:9pt;mso-wrap-distance-top:0;mso-wrap-distance-right:9pt;mso-wrap-distance-bottom:0;mso-position-horizontal:absolute;mso-position-horizontal-relative:text;mso-position-vertical:absolute;mso-position-vertical-relative:text;mso-width-percent:0;mso-height-percent:0;mso-width-relative:margin;mso-height-relative:margin;v-text-anchor:top" o:gfxdata="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" fillcolor="white [3201]" strokeweight=".5pt">
+              <v:shape w14:anchorId="307BB6C3" id="Text Box 22" o:spid="_x0000_s1049" type="#_x0000_t202" style="position:absolute;left:0;text-align:left;margin-left:203.25pt;margin-top:116.85pt;width:21pt;height:19.5pt;z-index:251426816;visibility:visible;mso-wrap-style:square;mso-width-percent:0;mso-height-percent:0;mso-wrap-distance-left:9pt;mso-wrap-distance-top:0;mso-wrap-distance-right:9pt;mso-wrap-distance-bottom:0;mso-position-horizontal:absolute;mso-position-horizontal-relative:text;mso-position-vertical:absolute;mso-position-vertical-relative:text;mso-width-percent:0;mso-height-percent:0;mso-width-relative:margin;mso-height-relative:margin;v-text-anchor:top" o:gfxdata="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" fillcolor="white [3201]" strokeweight=".5pt">
                 <v:textbox>
                   <w:txbxContent>
                     <w:p>
@@ -6072,7 +6394,7 @@
           </mc:Choice>
           <mc:Fallback>
             <w:pict>
-              <v:shape w14:anchorId="2BBA08FA" id="Connector: Elbow 19" o:spid="_x0000_s1026" type="#_x0000_t34" style="position:absolute;margin-left:278.25pt;margin-top:71.1pt;width:7.5pt;height:18.75pt;flip:y;z-index:251404288;visibility:visible;mso-wrap-style:square;mso-width-percent:0;mso-height-percent:0;mso-wrap-distance-left:9pt;mso-wrap-distance-top:0;mso-wrap-distance-right:9pt;mso-wrap-distance-bottom:0;mso-position-horizontal:absolute;mso-position-horizontal-relative:text;mso-position-vertical:absolute;mso-position-vertical-relative:text;mso-width-percent:0;mso-height-percent:0;mso-width-relative:margin;mso-height-relative:margin" o:gfxdata="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" adj="365594" strokecolor="#4472c4 [3204]" strokeweight=".5pt">
+              <v:shape w14:anchorId="0381D7D2" id="Connector: Elbow 19" o:spid="_x0000_s1026" type="#_x0000_t34" style="position:absolute;margin-left:278.25pt;margin-top:71.1pt;width:7.5pt;height:18.75pt;flip:y;z-index:251404288;visibility:visible;mso-wrap-style:square;mso-width-percent:0;mso-height-percent:0;mso-wrap-distance-left:9pt;mso-wrap-distance-top:0;mso-wrap-distance-right:9pt;mso-wrap-distance-bottom:0;mso-position-horizontal:absolute;mso-position-horizontal-relative:text;mso-position-vertical:absolute;mso-position-vertical-relative:text;mso-width-percent:0;mso-height-percent:0;mso-width-relative:margin;mso-height-relative:margin" o:gfxdata="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" adj="365594" strokecolor="#4472c4 [3204]" strokeweight=".5pt">
                 <v:stroke endarrow="block"/>
               </v:shape>
             </w:pict>
@@ -6145,7 +6467,7 @@
           </mc:Choice>
           <mc:Fallback>
             <w:pict>
-              <v:shape w14:anchorId="626BD92E" id="Straight Arrow Connector 18" o:spid="_x0000_s1026" type="#_x0000_t32" style="position:absolute;margin-left:278.25pt;margin-top:99.6pt;width:110.25pt;height:51.75pt;z-index:251400192;visibility:visible;mso-wrap-style:square;mso-wrap-distance-left:9pt;mso-wrap-distance-top:0;mso-wrap-distance-right:9pt;mso-wrap-distance-bottom:0;mso-position-horizontal:absolute;mso-position-horizontal-relative:text;mso-position-vertical:absolute;mso-position-vertical-relative:text" o:gfxdata="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" strokecolor="#4472c4 [3204]" strokeweight=".5pt">
+              <v:shape w14:anchorId="0696448F" id="Straight Arrow Connector 18" o:spid="_x0000_s1026" type="#_x0000_t32" style="position:absolute;margin-left:278.25pt;margin-top:99.6pt;width:110.25pt;height:51.75pt;z-index:251400192;visibility:visible;mso-wrap-style:square;mso-wrap-distance-left:9pt;mso-wrap-distance-top:0;mso-wrap-distance-right:9pt;mso-wrap-distance-bottom:0;mso-position-horizontal:absolute;mso-position-horizontal-relative:text;mso-position-vertical:absolute;mso-position-vertical-relative:text" o:gfxdata="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" strokecolor="#4472c4 [3204]" strokeweight=".5pt">
                 <v:stroke endarrow="block" joinstyle="miter"/>
               </v:shape>
             </w:pict>
@@ -6218,7 +6540,7 @@
           </mc:Choice>
           <mc:Fallback>
             <w:pict>
-              <v:shape w14:anchorId="12B247C1" id="Straight Arrow Connector 15" o:spid="_x0000_s1026" type="#_x0000_t32" style="position:absolute;margin-left:126pt;margin-top:99.6pt;width:53.25pt;height:66pt;flip:x;z-index:251661312;visibility:visible;mso-wrap-style:square;mso-wrap-distance-left:9pt;mso-wrap-distance-top:0;mso-wrap-distance-right:9pt;mso-wrap-distance-bottom:0;mso-position-horizontal:absolute;mso-position-horizontal-relative:text;mso-position-vertical:absolute;mso-position-vertical-relative:text" o:gfxdata="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" strokecolor="#4472c4 [3204]" strokeweight=".5pt">
+              <v:shape w14:anchorId="5F7E934C" id="Straight Arrow Connector 15" o:spid="_x0000_s1026" type="#_x0000_t32" style="position:absolute;margin-left:126pt;margin-top:99.6pt;width:53.25pt;height:66pt;flip:x;z-index:251661312;visibility:visible;mso-wrap-style:square;mso-wrap-distance-left:9pt;mso-wrap-distance-top:0;mso-wrap-distance-right:9pt;mso-wrap-distance-bottom:0;mso-position-horizontal:absolute;mso-position-horizontal-relative:text;mso-position-vertical:absolute;mso-position-vertical-relative:text" o:gfxdata="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" strokecolor="#4472c4 [3204]" strokeweight=".5pt">
                 <v:stroke endarrow="block" joinstyle="miter"/>
               </v:shape>
             </w:pict>
@@ -6291,7 +6613,7 @@
           </mc:Choice>
           <mc:Fallback>
             <w:pict>
-              <v:shape w14:anchorId="72B54C7C" id="Straight Arrow Connector 14" o:spid="_x0000_s1026" type="#_x0000_t32" style="position:absolute;margin-left:-1.5pt;margin-top:99.6pt;width:133.5pt;height:60pt;flip:x;z-index:251660288;visibility:visible;mso-wrap-style:square;mso-wrap-distance-left:9pt;mso-wrap-distance-top:0;mso-wrap-distance-right:9pt;mso-wrap-distance-bottom:0;mso-position-horizontal:absolute;mso-position-horizontal-relative:text;mso-position-vertical:absolute;mso-position-vertical-relative:text" o:gfxdata="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" strokecolor="#4472c4 [3204]" strokeweight=".5pt">
+              <v:shape w14:anchorId="7ED84F42" id="Straight Arrow Connector 14" o:spid="_x0000_s1026" type="#_x0000_t32" style="position:absolute;margin-left:-1.5pt;margin-top:99.6pt;width:133.5pt;height:60pt;flip:x;z-index:251660288;visibility:visible;mso-wrap-style:square;mso-wrap-distance-left:9pt;mso-wrap-distance-top:0;mso-wrap-distance-right:9pt;mso-wrap-distance-bottom:0;mso-position-horizontal:absolute;mso-position-horizontal-relative:text;mso-position-vertical:absolute;mso-position-vertical-relative:text" o:gfxdata="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" strokecolor="#4472c4 [3204]" strokeweight=".5pt">
                 <v:stroke endarrow="block" joinstyle="miter"/>
               </v:shape>
             </w:pict>
@@ -6389,7 +6711,7 @@
           </mc:Choice>
           <mc:Fallback>
             <w:pict>
-              <v:shape w14:anchorId="7F5FDC43" id="Parallelogram 11" o:spid="_x0000_s1050" type="#_x0000_t7" alt="Make Choice 1-5" style="position:absolute;left:0;text-align:left;margin-left:126pt;margin-top:62.85pt;width:159.75pt;height:36.75pt;z-index:251384832;visibility:visible;mso-wrap-style:square;mso-wrap-distance-left:9pt;mso-wrap-distance-top:0;mso-wrap-distance-right:9pt;mso-wrap-distance-bottom:0;mso-position-horizontal:absolute;mso-position-horizontal-relative:text;mso-position-vertical:absolute;mso-position-vertical-relative:text;v-text-anchor:middle" o:gfxdata="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" adj="1242" fillcolor="white [3212]" strokecolor="#1f3763 [1604]" strokeweight="1pt">
+              <v:shape w14:anchorId="7F5FDC43" id="Parallelogram 11" o:spid="_x0000_s1050" type="#_x0000_t7" alt="Make Choice 1-5" style="position:absolute;left:0;text-align:left;margin-left:126pt;margin-top:62.85pt;width:159.75pt;height:36.75pt;z-index:251384832;visibility:visible;mso-wrap-style:square;mso-wrap-distance-left:9pt;mso-wrap-distance-top:0;mso-wrap-distance-right:9pt;mso-wrap-distance-bottom:0;mso-position-horizontal:absolute;mso-position-horizontal-relative:text;mso-position-vertical:absolute;mso-position-vertical-relative:text;v-text-anchor:middle" o:gfxdata="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" adj="1242" fillcolor="white [3212]" strokecolor="#1f3763 [1604]" strokeweight="1pt">
                 <v:textbox>
                   <w:txbxContent>
                     <w:p>
@@ -8454,6 +8776,184 @@
     </w:lvl>
   </w:abstractNum>
   <w:abstractNum w:abstractNumId="14" w15:restartNumberingAfterBreak="0">
+    <w:nsid w:val="41906FC2"/>
+    <w:multiLevelType w:val="hybridMultilevel"/>
+    <w:tmpl w:val="9A9E056C"/>
+    <w:lvl w:ilvl="0" w:tplc="4009000F">
+      <w:start w:val="1"/>
+      <w:numFmt w:val="decimal"/>
+      <w:lvlText w:val="%1."/>
+      <w:lvlJc w:val="left"/>
+      <w:pPr>
+        <w:ind w:left="720" w:hanging="360"/>
+      </w:pPr>
+      <w:rPr>
+        <w:rFonts w:hint="default"/>
+      </w:rPr>
+    </w:lvl>
+    <w:lvl w:ilvl="1" w:tplc="40090019" w:tentative="1">
+      <w:start w:val="1"/>
+      <w:numFmt w:val="lowerLetter"/>
+      <w:lvlText w:val="%2."/>
+      <w:lvlJc w:val="left"/>
+      <w:pPr>
+        <w:ind w:left="1440" w:hanging="360"/>
+      </w:pPr>
+    </w:lvl>
+    <w:lvl w:ilvl="2" w:tplc="4009001B" w:tentative="1">
+      <w:start w:val="1"/>
+      <w:numFmt w:val="lowerRoman"/>
+      <w:lvlText w:val="%3."/>
+      <w:lvlJc w:val="right"/>
+      <w:pPr>
+        <w:ind w:left="2160" w:hanging="180"/>
+      </w:pPr>
+    </w:lvl>
+    <w:lvl w:ilvl="3" w:tplc="4009000F" w:tentative="1">
+      <w:start w:val="1"/>
+      <w:numFmt w:val="decimal"/>
+      <w:lvlText w:val="%4."/>
+      <w:lvlJc w:val="left"/>
+      <w:pPr>
+        <w:ind w:left="2880" w:hanging="360"/>
+      </w:pPr>
+    </w:lvl>
+    <w:lvl w:ilvl="4" w:tplc="40090019" w:tentative="1">
+      <w:start w:val="1"/>
+      <w:numFmt w:val="lowerLetter"/>
+      <w:lvlText w:val="%5."/>
+      <w:lvlJc w:val="left"/>
+      <w:pPr>
+        <w:ind w:left="3600" w:hanging="360"/>
+      </w:pPr>
+    </w:lvl>
+    <w:lvl w:ilvl="5" w:tplc="4009001B" w:tentative="1">
+      <w:start w:val="1"/>
+      <w:numFmt w:val="lowerRoman"/>
+      <w:lvlText w:val="%6."/>
+      <w:lvlJc w:val="right"/>
+      <w:pPr>
+        <w:ind w:left="4320" w:hanging="180"/>
+      </w:pPr>
+    </w:lvl>
+    <w:lvl w:ilvl="6" w:tplc="4009000F" w:tentative="1">
+      <w:start w:val="1"/>
+      <w:numFmt w:val="decimal"/>
+      <w:lvlText w:val="%7."/>
+      <w:lvlJc w:val="left"/>
+      <w:pPr>
+        <w:ind w:left="5040" w:hanging="360"/>
+      </w:pPr>
+    </w:lvl>
+    <w:lvl w:ilvl="7" w:tplc="40090019" w:tentative="1">
+      <w:start w:val="1"/>
+      <w:numFmt w:val="lowerLetter"/>
+      <w:lvlText w:val="%8."/>
+      <w:lvlJc w:val="left"/>
+      <w:pPr>
+        <w:ind w:left="5760" w:hanging="360"/>
+      </w:pPr>
+    </w:lvl>
+    <w:lvl w:ilvl="8" w:tplc="4009001B" w:tentative="1">
+      <w:start w:val="1"/>
+      <w:numFmt w:val="lowerRoman"/>
+      <w:lvlText w:val="%9."/>
+      <w:lvlJc w:val="right"/>
+      <w:pPr>
+        <w:ind w:left="6480" w:hanging="180"/>
+      </w:pPr>
+    </w:lvl>
+  </w:abstractNum>
+  <w:abstractNum w:abstractNumId="15" w15:restartNumberingAfterBreak="0">
+    <w:nsid w:val="49FA3E0E"/>
+    <w:multiLevelType w:val="hybridMultilevel"/>
+    <w:tmpl w:val="0CD832A4"/>
+    <w:lvl w:ilvl="0" w:tplc="4009000F">
+      <w:start w:val="1"/>
+      <w:numFmt w:val="decimal"/>
+      <w:lvlText w:val="%1."/>
+      <w:lvlJc w:val="left"/>
+      <w:pPr>
+        <w:ind w:left="720" w:hanging="360"/>
+      </w:pPr>
+      <w:rPr>
+        <w:rFonts w:hint="default"/>
+      </w:rPr>
+    </w:lvl>
+    <w:lvl w:ilvl="1" w:tplc="40090019" w:tentative="1">
+      <w:start w:val="1"/>
+      <w:numFmt w:val="lowerLetter"/>
+      <w:lvlText w:val="%2."/>
+      <w:lvlJc w:val="left"/>
+      <w:pPr>
+        <w:ind w:left="1440" w:hanging="360"/>
+      </w:pPr>
+    </w:lvl>
+    <w:lvl w:ilvl="2" w:tplc="4009001B" w:tentative="1">
+      <w:start w:val="1"/>
+      <w:numFmt w:val="lowerRoman"/>
+      <w:lvlText w:val="%3."/>
+      <w:lvlJc w:val="right"/>
+      <w:pPr>
+        <w:ind w:left="2160" w:hanging="180"/>
+      </w:pPr>
+    </w:lvl>
+    <w:lvl w:ilvl="3" w:tplc="4009000F" w:tentative="1">
+      <w:start w:val="1"/>
+      <w:numFmt w:val="decimal"/>
+      <w:lvlText w:val="%4."/>
+      <w:lvlJc w:val="left"/>
+      <w:pPr>
+        <w:ind w:left="2880" w:hanging="360"/>
+      </w:pPr>
+    </w:lvl>
+    <w:lvl w:ilvl="4" w:tplc="40090019" w:tentative="1">
+      <w:start w:val="1"/>
+      <w:numFmt w:val="lowerLetter"/>
+      <w:lvlText w:val="%5."/>
+      <w:lvlJc w:val="left"/>
+      <w:pPr>
+        <w:ind w:left="3600" w:hanging="360"/>
+      </w:pPr>
+    </w:lvl>
+    <w:lvl w:ilvl="5" w:tplc="4009001B" w:tentative="1">
+      <w:start w:val="1"/>
+      <w:numFmt w:val="lowerRoman"/>
+      <w:lvlText w:val="%6."/>
+      <w:lvlJc w:val="right"/>
+      <w:pPr>
+        <w:ind w:left="4320" w:hanging="180"/>
+      </w:pPr>
+    </w:lvl>
+    <w:lvl w:ilvl="6" w:tplc="4009000F" w:tentative="1">
+      <w:start w:val="1"/>
+      <w:numFmt w:val="decimal"/>
+      <w:lvlText w:val="%7."/>
+      <w:lvlJc w:val="left"/>
+      <w:pPr>
+        <w:ind w:left="5040" w:hanging="360"/>
+      </w:pPr>
+    </w:lvl>
+    <w:lvl w:ilvl="7" w:tplc="40090019" w:tentative="1">
+      <w:start w:val="1"/>
+      <w:numFmt w:val="lowerLetter"/>
+      <w:lvlText w:val="%8."/>
+      <w:lvlJc w:val="left"/>
+      <w:pPr>
+        <w:ind w:left="5760" w:hanging="360"/>
+      </w:pPr>
+    </w:lvl>
+    <w:lvl w:ilvl="8" w:tplc="4009001B" w:tentative="1">
+      <w:start w:val="1"/>
+      <w:numFmt w:val="lowerRoman"/>
+      <w:lvlText w:val="%9."/>
+      <w:lvlJc w:val="right"/>
+      <w:pPr>
+        <w:ind w:left="6480" w:hanging="180"/>
+      </w:pPr>
+    </w:lvl>
+  </w:abstractNum>
+  <w:abstractNum w:abstractNumId="16" w15:restartNumberingAfterBreak="0">
     <w:nsid w:val="58D36F9A"/>
     <w:multiLevelType w:val="multilevel"/>
     <w:tmpl w:val="76A4EDA2"/>
@@ -8602,7 +9102,7 @@
       </w:rPr>
     </w:lvl>
   </w:abstractNum>
-  <w:abstractNum w:abstractNumId="15" w15:restartNumberingAfterBreak="0">
+  <w:abstractNum w:abstractNumId="17" w15:restartNumberingAfterBreak="0">
     <w:nsid w:val="648D41C1"/>
     <w:multiLevelType w:val="multilevel"/>
     <w:tmpl w:val="7BE8F4EC"/>
@@ -8751,7 +9251,7 @@
       </w:rPr>
     </w:lvl>
   </w:abstractNum>
-  <w:abstractNum w:abstractNumId="16" w15:restartNumberingAfterBreak="0">
+  <w:abstractNum w:abstractNumId="18" w15:restartNumberingAfterBreak="0">
     <w:nsid w:val="78453C65"/>
     <w:multiLevelType w:val="multilevel"/>
     <w:tmpl w:val="7500F152"/>
@@ -8900,7 +9400,7 @@
       </w:rPr>
     </w:lvl>
   </w:abstractNum>
-  <w:abstractNum w:abstractNumId="17" w15:restartNumberingAfterBreak="0">
+  <w:abstractNum w:abstractNumId="19" w15:restartNumberingAfterBreak="0">
     <w:nsid w:val="7D2966BC"/>
     <w:multiLevelType w:val="multilevel"/>
     <w:tmpl w:val="FEA8339E"/>
@@ -9059,13 +9559,13 @@
     <w:abstractNumId w:val="12"/>
   </w:num>
   <w:num w:numId="4">
-    <w:abstractNumId w:val="14"/>
+    <w:abstractNumId w:val="16"/>
   </w:num>
   <w:num w:numId="5">
     <w:abstractNumId w:val="3"/>
   </w:num>
   <w:num w:numId="6">
-    <w:abstractNumId w:val="17"/>
+    <w:abstractNumId w:val="19"/>
   </w:num>
   <w:num w:numId="7">
     <w:abstractNumId w:val="13"/>
@@ -9083,7 +9583,7 @@
     <w:abstractNumId w:val="5"/>
   </w:num>
   <w:num w:numId="12">
-    <w:abstractNumId w:val="16"/>
+    <w:abstractNumId w:val="18"/>
   </w:num>
   <w:num w:numId="13">
     <w:abstractNumId w:val="2"/>
@@ -9098,10 +9598,16 @@
     <w:abstractNumId w:val="8"/>
   </w:num>
   <w:num w:numId="17">
-    <w:abstractNumId w:val="15"/>
+    <w:abstractNumId w:val="17"/>
   </w:num>
   <w:num w:numId="18">
     <w:abstractNumId w:val="6"/>
+  </w:num>
+  <w:num w:numId="19">
+    <w:abstractNumId w:val="14"/>
+  </w:num>
+  <w:num w:numId="20">
+    <w:abstractNumId w:val="15"/>
   </w:num>
 </w:numbering>
 </file>
@@ -10199,15 +10705,7 @@
 <ds:datastoreItem xmlns:ds="http://schemas.openxmlformats.org/officeDocument/2006/customXml" ds:itemID="{A9ECECA7-DDE9-4428-B585-E46D54F991B6}">
   <ds:schemaRefs>
     <ds:schemaRef ds:uri="http://schemas.microsoft.com/office/2006/metadata/properties"/>
-    <ds:schemaRef ds:uri="ede88a9f-5d86-4bc2-ad8f-e78ed4d6fc24"/>
     <ds:schemaRef ds:uri="http://schemas.microsoft.com/office/infopath/2007/PartnerControls"/>
-    <ds:schemaRef ds:uri="http://purl.org/dc/elements/1.1/"/>
-    <ds:schemaRef ds:uri="http://www.w3.org/XML/1998/namespace"/>
-    <ds:schemaRef ds:uri="http://schemas.microsoft.com/office/2006/documentManagement/types"/>
-    <ds:schemaRef ds:uri="9e08abaa-a920-49fd-8e2b-862dbf0b3c05"/>
-    <ds:schemaRef ds:uri="http://schemas.openxmlformats.org/package/2006/metadata/core-properties"/>
-    <ds:schemaRef ds:uri="http://purl.org/dc/dcmitype/"/>
-    <ds:schemaRef ds:uri="http://purl.org/dc/terms/"/>
   </ds:schemaRefs>
 </ds:datastoreItem>
 </file>
</xml_diff>